<commit_message>
Update setup docs for Jetson Nano(Version without EMMC)
</commit_message>
<xml_diff>
--- a/D-ESCA_v2/Docs/Environment_Setting_Guide-Jetson_Nano(Develop_version-without_EMMC).docx
+++ b/D-ESCA_v2/Docs/Environment_Setting_Guide-Jetson_Nano(Develop_version-without_EMMC).docx
@@ -377,37 +377,7 @@
                 <w:sz w:val="24"/>
                 <w:szCs w:val="24"/>
               </w:rPr>
-              <w:t>19</w:t>
-            </w:r>
-            <w:r>
-              <w:rPr>
-                <w:rFonts w:ascii="Arial" w:eastAsia="Arial" w:hAnsi="Arial" w:cs="Arial"/>
-                <w:b/>
-                <w:bCs/>
-                <w:sz w:val="24"/>
-                <w:szCs w:val="24"/>
-              </w:rPr>
-              <w:t>-</w:t>
-            </w:r>
-            <w:r>
-              <w:rPr>
-                <w:rFonts w:ascii="Arial" w:eastAsia="Arial" w:hAnsi="Arial" w:cs="Arial"/>
-                <w:b/>
-                <w:bCs/>
-                <w:sz w:val="24"/>
-                <w:szCs w:val="24"/>
-              </w:rPr>
-              <w:t>June</w:t>
-            </w:r>
-            <w:r>
-              <w:rPr>
-                <w:rFonts w:ascii="Arial" w:eastAsia="Arial" w:hAnsi="Arial" w:cs="Arial"/>
-                <w:b/>
-                <w:bCs/>
-                <w:sz w:val="24"/>
-                <w:szCs w:val="24"/>
-              </w:rPr>
-              <w:t>-2023</w:t>
+              <w:t>19-June-2023</w:t>
             </w:r>
           </w:p>
         </w:tc>
@@ -692,7 +662,25 @@
           <w:sz w:val="24"/>
           <w:szCs w:val="24"/>
         </w:rPr>
-        <w:t>On Jetson Nano after reboot with Monitor connected, it will show the initial GUI desktop setup, follow the onscreen steps to configure and complete Ubuntu initial setup.</w:t>
+        <w:t xml:space="preserve">On Jetson Nano after </w:t>
+      </w:r>
+      <w:proofErr w:type="gramStart"/>
+      <w:r>
+        <w:rPr>
+          <w:rFonts w:ascii="Arial" w:eastAsia="Arial" w:hAnsi="Arial" w:cs="Arial"/>
+          <w:sz w:val="24"/>
+          <w:szCs w:val="24"/>
+        </w:rPr>
+        <w:t>reboot</w:t>
+      </w:r>
+      <w:proofErr w:type="gramEnd"/>
+      <w:r>
+        <w:rPr>
+          <w:rFonts w:ascii="Arial" w:eastAsia="Arial" w:hAnsi="Arial" w:cs="Arial"/>
+          <w:sz w:val="24"/>
+          <w:szCs w:val="24"/>
+        </w:rPr>
+        <w:t xml:space="preserve"> with Monitor connected, it will show the initial GUI desktop setup, follow the onscreen steps to configure and complete Ubuntu initial setup.</w:t>
       </w:r>
     </w:p>
     <w:p>
@@ -838,10 +826,10 @@
       <w:bookmarkEnd w:id="9"/>
       <w:r>
         <w:object w:dxaOrig="9869" w:dyaOrig="1619" w14:anchorId="1DBEEFA5">
-          <v:shape id="_x0000_i1127" type="#_x0000_t75" style="width:493.45pt;height:80.95pt" o:ole="">
+          <v:shape id="_x0000_i1039" type="#_x0000_t75" style="width:493.45pt;height:80.95pt" o:ole="">
             <v:imagedata r:id="rId12" o:title=""/>
           </v:shape>
-          <o:OLEObject Type="Embed" ProgID="Word.OpenDocumentText.12" ShapeID="_x0000_i1127" DrawAspect="Content" ObjectID="_1748724076" r:id="rId13"/>
+          <o:OLEObject Type="Embed" ProgID="Word.OpenDocumentText.12" ShapeID="_x0000_i1039" DrawAspect="Content" ObjectID="_1748727229" r:id="rId13"/>
         </w:object>
       </w:r>
     </w:p>
@@ -896,10 +884,10 @@
       <w:bookmarkEnd w:id="11"/>
       <w:r>
         <w:object w:dxaOrig="9870" w:dyaOrig="780" w14:anchorId="2BA1539E">
-          <v:shape id="_x0000_i1126" type="#_x0000_t75" style="width:493.5pt;height:39pt" o:ole="">
+          <v:shape id="_x0000_i1026" type="#_x0000_t75" style="width:493.5pt;height:39pt" o:ole="">
             <v:imagedata r:id="rId14" o:title=""/>
           </v:shape>
-          <o:OLEObject Type="Embed" ProgID="Word.OpenDocumentText.12" ShapeID="_x0000_i1126" DrawAspect="Content" ObjectID="_1748724077" r:id="rId15"/>
+          <o:OLEObject Type="Embed" ProgID="Word.OpenDocumentText.12" ShapeID="_x0000_i1026" DrawAspect="Content" ObjectID="_1748727230" r:id="rId15"/>
         </w:object>
       </w:r>
       <w:r>
@@ -939,10 +927,10 @@
       </w:r>
       <w:r>
         <w:object w:dxaOrig="9731" w:dyaOrig="750" w14:anchorId="2A5962B9">
-          <v:shape id="ole_rId7" o:spid="_x0000_i1125" type="#_x0000_t75" style="width:486.55pt;height:37.5pt;visibility:visible;mso-wrap-distance-right:0" o:ole="">
+          <v:shape id="ole_rId7" o:spid="_x0000_i1027" type="#_x0000_t75" style="width:486.55pt;height:37.5pt;visibility:visible;mso-wrap-distance-right:0" o:ole="">
             <v:imagedata r:id="rId16" o:title=""/>
           </v:shape>
-          <o:OLEObject Type="Embed" ProgID="Word.OpenDocumentText.12" ShapeID="ole_rId7" DrawAspect="Content" ObjectID="_1748724078" r:id="rId17"/>
+          <o:OLEObject Type="Embed" ProgID="Word.OpenDocumentText.12" ShapeID="ole_rId7" DrawAspect="Content" ObjectID="_1748727231" r:id="rId17"/>
         </w:object>
       </w:r>
       <w:r>
@@ -1017,7 +1005,27 @@
           <w:sz w:val="24"/>
           <w:szCs w:val="24"/>
         </w:rPr>
-        <w:t>5. After the installation is complete, check whether the installation is successful, enter into the terminal:</w:t>
+        <w:t xml:space="preserve">5. After the installation is complete, check whether the installation is successful, </w:t>
+      </w:r>
+      <w:proofErr w:type="gramStart"/>
+      <w:r>
+        <w:rPr>
+          <w:rFonts w:ascii="Arial" w:eastAsia="Arial" w:hAnsi="Arial" w:cs="Arial"/>
+          <w:color w:val="333333"/>
+          <w:sz w:val="24"/>
+          <w:szCs w:val="24"/>
+        </w:rPr>
+        <w:t>enter into</w:t>
+      </w:r>
+      <w:proofErr w:type="gramEnd"/>
+      <w:r>
+        <w:rPr>
+          <w:rFonts w:ascii="Arial" w:eastAsia="Arial" w:hAnsi="Arial" w:cs="Arial"/>
+          <w:color w:val="333333"/>
+          <w:sz w:val="24"/>
+          <w:szCs w:val="24"/>
+        </w:rPr>
+        <w:t xml:space="preserve"> the terminal:</w:t>
       </w:r>
     </w:p>
     <w:p>
@@ -1151,8 +1159,13 @@
       </w:pPr>
       <w:r>
         <w:lastRenderedPageBreak/>
-        <w:t>Install other libraries</w:t>
-      </w:r>
+        <w:t xml:space="preserve">Install other </w:t>
+      </w:r>
+      <w:proofErr w:type="gramStart"/>
+      <w:r>
+        <w:t>libraries</w:t>
+      </w:r>
+      <w:proofErr w:type="gramEnd"/>
     </w:p>
     <w:p/>
     <w:p>
@@ -1178,10 +1191,10 @@
       <w:bookmarkEnd w:id="14"/>
       <w:r>
         <w:object w:dxaOrig="9869" w:dyaOrig="7739" w14:anchorId="2070CD0A">
-          <v:shape id="_x0000_i1128" type="#_x0000_t75" style="width:493.45pt;height:386.95pt" o:ole="">
+          <v:shape id="_x0000_i1028" type="#_x0000_t75" style="width:493.45pt;height:386.95pt" o:ole="">
             <v:imagedata r:id="rId20" o:title=""/>
           </v:shape>
-          <o:OLEObject Type="Embed" ProgID="Word.OpenDocumentText.12" ShapeID="_x0000_i1128" DrawAspect="Content" ObjectID="_1748724079" r:id="rId21"/>
+          <o:OLEObject Type="Embed" ProgID="Word.OpenDocumentText.12" ShapeID="_x0000_i1028" DrawAspect="Content" ObjectID="_1748727232" r:id="rId21"/>
         </w:object>
       </w:r>
     </w:p>
@@ -1232,10 +1245,10 @@
       <w:bookmarkEnd w:id="17"/>
       <w:r>
         <w:object w:dxaOrig="9659" w:dyaOrig="1409" w14:anchorId="40D49BE4">
-          <v:shape id="_x0000_i1129" type="#_x0000_t75" style="width:482.95pt;height:70.45pt" o:ole="">
+          <v:shape id="_x0000_i1029" type="#_x0000_t75" style="width:482.95pt;height:70.45pt" o:ole="">
             <v:imagedata r:id="rId22" o:title=""/>
           </v:shape>
-          <o:OLEObject Type="Embed" ProgID="Word.OpenDocumentText.12" ShapeID="_x0000_i1129" DrawAspect="Content" ObjectID="_1748724080" r:id="rId23"/>
+          <o:OLEObject Type="Embed" ProgID="Word.OpenDocumentText.12" ShapeID="_x0000_i1029" DrawAspect="Content" ObjectID="_1748727233" r:id="rId23"/>
         </w:object>
       </w:r>
       <w:bookmarkEnd w:id="15"/>
@@ -1280,8 +1293,13 @@
         </w:pBdr>
       </w:pPr>
       <w:r>
-        <w:t>Check the operation of some programs</w:t>
-      </w:r>
+        <w:t xml:space="preserve">Check the operation of some </w:t>
+      </w:r>
+      <w:proofErr w:type="gramStart"/>
+      <w:r>
+        <w:t>programs</w:t>
+      </w:r>
+      <w:proofErr w:type="gramEnd"/>
     </w:p>
     <w:p>
       <w:pPr>
@@ -1308,8 +1326,19 @@
           <w:sz w:val="28"/>
           <w:szCs w:val="28"/>
         </w:rPr>
-        <w:t>Check plotting_graph.py</w:t>
-      </w:r>
+        <w:t xml:space="preserve">Check </w:t>
+      </w:r>
+      <w:proofErr w:type="gramStart"/>
+      <w:r>
+        <w:rPr>
+          <w:b/>
+          <w:bCs/>
+          <w:sz w:val="28"/>
+          <w:szCs w:val="28"/>
+        </w:rPr>
+        <w:t>plotting_graph.py</w:t>
+      </w:r>
+      <w:proofErr w:type="gramEnd"/>
     </w:p>
     <w:p>
       <w:pPr>
@@ -1439,50 +1468,17 @@
       </w:pPr>
       <w:r>
         <w:pict w14:anchorId="669FF623">
-          <v:shape id="_x0000_tole_rId16" o:spid="_x0000_s1031" style="position:absolute;left:0;text-align:left;margin-left:0;margin-top:0;width:50pt;height:50pt;z-index:251659264;visibility:hidden" coordsize="21600,21600" o:spt="100" o:preferrelative="t" adj="0,,0" path="m@4@5l@4@11@9@11@9@5xe" filled="f" stroked="f">
-            <v:stroke joinstyle="miter"/>
-            <v:formulas>
-              <v:f eqn="if lineDrawn pixelLineWidth 0"/>
-              <v:f eqn="sum @0 1 0"/>
-              <v:f eqn="sum 0 0 @1"/>
-              <v:f eqn="prod @2 1 2"/>
-              <v:f eqn="prod @3 21600 pixelWidth"/>
-              <v:f eqn="prod @3 21600 pixelHeight"/>
-              <v:f eqn="sum @0 0 1"/>
-              <v:f eqn="prod @6 1 2"/>
-              <v:f eqn="prod @7 21600 pixelWidth"/>
-              <v:f eqn="sum @8 21600 0"/>
-              <v:f eqn="prod @7 21600 pixelHeight"/>
-              <v:f eqn="sum @10 21600 0"/>
-            </v:formulas>
-            <v:path o:extrusionok="f" gradientshapeok="t" o:connecttype="rect"/>
-            <o:lock v:ext="edit" aspectratio="t" selection="t"/>
+          <v:shape id="_x0000_tole_rId16" o:spid="_x0000_s1031" type="#_x0000_t75" style="position:absolute;left:0;text-align:left;margin-left:0;margin-top:0;width:50pt;height:50pt;z-index:251659264;visibility:hidden">
+            <o:lock v:ext="edit" selection="t"/>
           </v:shape>
         </w:pict>
       </w:r>
       <w:r>
-        <w:object w:dxaOrig="9659" w:dyaOrig="555" w14:anchorId="21B282FE">
-          <v:shape id="ole_rId16" o:spid="_x0000_i1130" style="width:482.95pt;height:27.75pt;visibility:visible;mso-wrap-distance-right:0" coordsize="21600,21600" o:spt="100" o:preferrelative="t" adj="0,,0" path="m@4@5l@4@11@9@11@9@5xe" filled="f" stroked="f">
-            <v:stroke joinstyle="miter"/>
+        <w:object w:dxaOrig="9659" w:dyaOrig="548" w14:anchorId="21B282FE">
+          <v:shape id="ole_rId16" o:spid="_x0000_i1030" type="#_x0000_t75" style="width:482.95pt;height:27.75pt;visibility:visible;mso-wrap-distance-right:0" o:ole="">
             <v:imagedata r:id="rId25" o:title=""/>
-            <v:formulas>
-              <v:f eqn="if lineDrawn pixelLineWidth 0"/>
-              <v:f eqn="sum @0 1 0"/>
-              <v:f eqn="sum 0 0 @1"/>
-              <v:f eqn="prod @2 1 2"/>
-              <v:f eqn="prod @3 21600 pixelWidth"/>
-              <v:f eqn="prod @3 21600 pixelHeight"/>
-              <v:f eqn="sum @0 0 1"/>
-              <v:f eqn="prod @6 1 2"/>
-              <v:f eqn="prod @7 21600 pixelWidth"/>
-              <v:f eqn="sum @8 21600 0"/>
-              <v:f eqn="prod @7 21600 pixelHeight"/>
-              <v:f eqn="sum @10 21600 0"/>
-            </v:formulas>
-            <v:path o:extrusionok="f" gradientshapeok="t" o:connecttype="rect"/>
-            <o:lock v:ext="edit" aspectratio="t"/>
           </v:shape>
-          <o:OLEObject Type="Embed" ProgID="Word.OpenDocumentText.12" ShapeID="ole_rId16" DrawAspect="Content" ObjectID="_1748724081" r:id="rId26"/>
+          <o:OLEObject Type="Embed" ProgID="Word.OpenDocumentText.12" ShapeID="ole_rId16" DrawAspect="Content" ObjectID="_1748727234" r:id="rId26"/>
         </w:object>
       </w:r>
     </w:p>
@@ -1691,7 +1687,7 @@
           <v:shape id="ole_rId19" o:spid="_x0000_i1031" type="#_x0000_t75" style="width:482.95pt;height:27.75pt;visibility:visible;mso-wrap-distance-right:0" o:ole="">
             <v:imagedata r:id="rId28" o:title=""/>
           </v:shape>
-          <o:OLEObject Type="Embed" ProgID="Word.OpenDocumentText.12" ShapeID="ole_rId19" DrawAspect="Content" ObjectID="_1748724082" r:id="rId29"/>
+          <o:OLEObject Type="Embed" ProgID="Word.OpenDocumentText.12" ShapeID="ole_rId19" DrawAspect="Content" ObjectID="_1748727235" r:id="rId29"/>
         </w:object>
       </w:r>
     </w:p>
@@ -1825,50 +1821,17 @@
       </w:pPr>
       <w:r>
         <w:pict w14:anchorId="4F9A442E">
-          <v:shape id="_x0000_tole_rId22" o:spid="_x0000_s1027" style="position:absolute;left:0;text-align:left;margin-left:0;margin-top:0;width:50pt;height:50pt;z-index:251661312;visibility:hidden" coordsize="21600,21600" o:spt="100" o:preferrelative="t" adj="0,,0" path="m@4@5l@4@11@9@11@9@5xe" filled="f" stroked="f">
-            <v:stroke joinstyle="miter"/>
-            <v:formulas>
-              <v:f eqn="if lineDrawn pixelLineWidth 0"/>
-              <v:f eqn="sum @0 1 0"/>
-              <v:f eqn="sum 0 0 @1"/>
-              <v:f eqn="prod @2 1 2"/>
-              <v:f eqn="prod @3 21600 pixelWidth"/>
-              <v:f eqn="prod @3 21600 pixelHeight"/>
-              <v:f eqn="sum @0 0 1"/>
-              <v:f eqn="prod @6 1 2"/>
-              <v:f eqn="prod @7 21600 pixelWidth"/>
-              <v:f eqn="sum @8 21600 0"/>
-              <v:f eqn="prod @7 21600 pixelHeight"/>
-              <v:f eqn="sum @10 21600 0"/>
-            </v:formulas>
-            <v:path o:extrusionok="f" gradientshapeok="t" o:connecttype="rect"/>
-            <o:lock v:ext="edit" aspectratio="t" selection="t"/>
+          <v:shape id="_x0000_tole_rId22" o:spid="_x0000_s1027" type="#_x0000_t75" style="position:absolute;left:0;text-align:left;margin-left:0;margin-top:0;width:50pt;height:50pt;z-index:251661312;visibility:hidden">
+            <o:lock v:ext="edit" selection="t"/>
           </v:shape>
         </w:pict>
       </w:r>
       <w:r>
-        <w:object w:dxaOrig="9659" w:dyaOrig="555" w14:anchorId="6C36765E">
-          <v:shape id="ole_rId22" o:spid="_x0000_i1032" style="width:482.95pt;height:27.75pt;visibility:visible;mso-wrap-distance-right:0" coordsize="21600,21600" o:spt="100" o:preferrelative="t" adj="0,,0" path="m@4@5l@4@11@9@11@9@5xe" filled="f" stroked="f">
-            <v:stroke joinstyle="miter"/>
+        <w:object w:dxaOrig="9659" w:dyaOrig="548" w14:anchorId="6C36765E">
+          <v:shape id="ole_rId22" o:spid="_x0000_i1032" type="#_x0000_t75" style="width:482.95pt;height:27.75pt;visibility:visible;mso-wrap-distance-right:0" o:ole="">
             <v:imagedata r:id="rId31" o:title=""/>
-            <v:formulas>
-              <v:f eqn="if lineDrawn pixelLineWidth 0"/>
-              <v:f eqn="sum @0 1 0"/>
-              <v:f eqn="sum 0 0 @1"/>
-              <v:f eqn="prod @2 1 2"/>
-              <v:f eqn="prod @3 21600 pixelWidth"/>
-              <v:f eqn="prod @3 21600 pixelHeight"/>
-              <v:f eqn="sum @0 0 1"/>
-              <v:f eqn="prod @6 1 2"/>
-              <v:f eqn="prod @7 21600 pixelWidth"/>
-              <v:f eqn="sum @8 21600 0"/>
-              <v:f eqn="prod @7 21600 pixelHeight"/>
-              <v:f eqn="sum @10 21600 0"/>
-            </v:formulas>
-            <v:path o:extrusionok="f" gradientshapeok="t" o:connecttype="rect"/>
-            <o:lock v:ext="edit" aspectratio="t"/>
           </v:shape>
-          <o:OLEObject Type="Embed" ProgID="Word.OpenDocumentText.12" ShapeID="ole_rId22" DrawAspect="Content" ObjectID="_1748724083" r:id="rId32"/>
+          <o:OLEObject Type="Embed" ProgID="Word.OpenDocumentText.12" ShapeID="ole_rId22" DrawAspect="Content" ObjectID="_1748727236" r:id="rId32"/>
         </w:object>
       </w:r>
     </w:p>

</xml_diff>

<commit_message>
Update setup docs for Jetson Nano(Version without EMMC)[25-06-2023]
</commit_message>
<xml_diff>
--- a/D-ESCA_v2/Docs/Environment_Setting_Guide-Jetson_Nano(Develop_version-without_EMMC).docx
+++ b/D-ESCA_v2/Docs/Environment_Setting_Guide-Jetson_Nano(Develop_version-without_EMMC).docx
@@ -377,7 +377,17 @@
                 <w:sz w:val="24"/>
                 <w:szCs w:val="24"/>
               </w:rPr>
-              <w:t>19-June-2023</w:t>
+              <w:t>25</w:t>
+            </w:r>
+            <w:r>
+              <w:rPr>
+                <w:rFonts w:ascii="Arial" w:eastAsia="Arial" w:hAnsi="Arial" w:cs="Arial"/>
+                <w:b/>
+                <w:bCs/>
+                <w:sz w:val="24"/>
+                <w:szCs w:val="24"/>
+              </w:rPr>
+              <w:t>-June-2023</w:t>
             </w:r>
           </w:p>
         </w:tc>
@@ -497,7 +507,18 @@
                 <w:sz w:val="24"/>
                 <w:szCs w:val="24"/>
               </w:rPr>
-              <w:t xml:space="preserve"> 1.0</w:t>
+              <w:t xml:space="preserve"> 1.</w:t>
+            </w:r>
+            <w:r>
+              <w:rPr>
+                <w:rFonts w:ascii="Arial" w:eastAsia="Arial" w:hAnsi="Arial" w:cs="Arial"/>
+                <w:b/>
+                <w:bCs/>
+                <w:w w:val="99"/>
+                <w:sz w:val="24"/>
+                <w:szCs w:val="24"/>
+              </w:rPr>
+              <w:t>1</w:t>
             </w:r>
           </w:p>
         </w:tc>
@@ -662,25 +683,7 @@
           <w:sz w:val="24"/>
           <w:szCs w:val="24"/>
         </w:rPr>
-        <w:t xml:space="preserve">On Jetson Nano after </w:t>
-      </w:r>
-      <w:proofErr w:type="gramStart"/>
-      <w:r>
-        <w:rPr>
-          <w:rFonts w:ascii="Arial" w:eastAsia="Arial" w:hAnsi="Arial" w:cs="Arial"/>
-          <w:sz w:val="24"/>
-          <w:szCs w:val="24"/>
-        </w:rPr>
-        <w:t>reboot</w:t>
-      </w:r>
-      <w:proofErr w:type="gramEnd"/>
-      <w:r>
-        <w:rPr>
-          <w:rFonts w:ascii="Arial" w:eastAsia="Arial" w:hAnsi="Arial" w:cs="Arial"/>
-          <w:sz w:val="24"/>
-          <w:szCs w:val="24"/>
-        </w:rPr>
-        <w:t xml:space="preserve"> with Monitor connected, it will show the initial GUI desktop setup, follow the onscreen steps to configure and complete Ubuntu initial setup.</w:t>
+        <w:t>On Jetson Nano after reboot with Monitor connected, it will show the initial GUI desktop setup, follow the onscreen steps to configure and complete Ubuntu initial setup.</w:t>
       </w:r>
     </w:p>
     <w:p>
@@ -825,11 +828,11 @@
       <w:bookmarkStart w:id="9" w:name="_MON_1748722638"/>
       <w:bookmarkEnd w:id="9"/>
       <w:r>
-        <w:object w:dxaOrig="9870" w:dyaOrig="2850" w14:anchorId="1DBEEFA5">
-          <v:shape id="_x0000_i1036" type="#_x0000_t75" style="width:493.5pt;height:142.5pt" o:ole="">
+        <w:object w:dxaOrig="9869" w:dyaOrig="6390" w14:anchorId="1DBEEFA5">
+          <v:shape id="_x0000_i1067" type="#_x0000_t75" style="width:493.45pt;height:319.5pt" o:ole="">
             <v:imagedata r:id="rId12" o:title=""/>
           </v:shape>
-          <o:OLEObject Type="Embed" ProgID="Word.OpenDocumentText.12" ShapeID="_x0000_i1036" DrawAspect="Content" ObjectID="_1748811465" r:id="rId13"/>
+          <o:OLEObject Type="Embed" ProgID="Word.OpenDocumentText.12" ShapeID="_x0000_i1067" DrawAspect="Content" ObjectID="_1749233679" r:id="rId13"/>
         </w:object>
       </w:r>
     </w:p>
@@ -883,11 +886,11 @@
       <w:bookmarkStart w:id="11" w:name="_MON_1748721395"/>
       <w:bookmarkEnd w:id="11"/>
       <w:r>
-        <w:object w:dxaOrig="9870" w:dyaOrig="780" w14:anchorId="2BA1539E">
-          <v:shape id="_x0000_i1026" type="#_x0000_t75" style="width:493.5pt;height:39pt" o:ole="">
+        <w:object w:dxaOrig="9869" w:dyaOrig="1259" w14:anchorId="2BA1539E">
+          <v:shape id="_x0000_i1066" type="#_x0000_t75" style="width:493.5pt;height:63pt" o:ole="">
             <v:imagedata r:id="rId14" o:title=""/>
           </v:shape>
-          <o:OLEObject Type="Embed" ProgID="Word.OpenDocumentText.12" ShapeID="_x0000_i1026" DrawAspect="Content" ObjectID="_1748811466" r:id="rId15"/>
+          <o:OLEObject Type="Embed" ProgID="Word.OpenDocumentText.12" ShapeID="_x0000_i1066" DrawAspect="Content" ObjectID="_1749233680" r:id="rId15"/>
         </w:object>
       </w:r>
       <w:r>
@@ -927,10 +930,10 @@
       </w:r>
       <w:r>
         <w:object w:dxaOrig="9731" w:dyaOrig="750" w14:anchorId="2A5962B9">
-          <v:shape id="ole_rId7" o:spid="_x0000_i1027" type="#_x0000_t75" style="width:486.55pt;height:37.5pt;visibility:visible;mso-wrap-distance-right:0" o:ole="">
+          <v:shape id="ole_rId7" o:spid="_x0000_i1027" type="#_x0000_t75" style="width:486.75pt;height:37.5pt;visibility:visible;mso-wrap-distance-right:0" o:ole="">
             <v:imagedata r:id="rId16" o:title=""/>
           </v:shape>
-          <o:OLEObject Type="Embed" ProgID="Word.OpenDocumentText.12" ShapeID="ole_rId7" DrawAspect="Content" ObjectID="_1748811467" r:id="rId17"/>
+          <o:OLEObject Type="Embed" ProgID="Word.OpenDocumentText.12" ShapeID="ole_rId7" DrawAspect="Content" ObjectID="_1749233681" r:id="rId17"/>
         </w:object>
       </w:r>
       <w:r>
@@ -1005,27 +1008,7 @@
           <w:sz w:val="24"/>
           <w:szCs w:val="24"/>
         </w:rPr>
-        <w:t xml:space="preserve">5. After the installation is complete, check whether the installation is successful, </w:t>
-      </w:r>
-      <w:proofErr w:type="gramStart"/>
-      <w:r>
-        <w:rPr>
-          <w:rFonts w:ascii="Arial" w:eastAsia="Arial" w:hAnsi="Arial" w:cs="Arial"/>
-          <w:color w:val="333333"/>
-          <w:sz w:val="24"/>
-          <w:szCs w:val="24"/>
-        </w:rPr>
-        <w:t>enter into</w:t>
-      </w:r>
-      <w:proofErr w:type="gramEnd"/>
-      <w:r>
-        <w:rPr>
-          <w:rFonts w:ascii="Arial" w:eastAsia="Arial" w:hAnsi="Arial" w:cs="Arial"/>
-          <w:color w:val="333333"/>
-          <w:sz w:val="24"/>
-          <w:szCs w:val="24"/>
-        </w:rPr>
-        <w:t xml:space="preserve"> the terminal:</w:t>
+        <w:t>5. After the installation is complete, check whether the installation is successful, enter into the terminal:</w:t>
       </w:r>
     </w:p>
     <w:p>
@@ -1037,6 +1020,7 @@
         <w:rPr>
           <w:noProof/>
         </w:rPr>
+        <w:lastRenderedPageBreak/>
         <w:drawing>
           <wp:inline distT="0" distB="0" distL="0" distR="0" wp14:anchorId="422D2D1F" wp14:editId="5A28D6E7">
             <wp:extent cx="4572000" cy="981075"/>
@@ -1158,14 +1142,8 @@
         <w:pStyle w:val="Heading1"/>
       </w:pPr>
       <w:r>
-        <w:lastRenderedPageBreak/>
-        <w:t xml:space="preserve">Install other </w:t>
-      </w:r>
-      <w:proofErr w:type="gramStart"/>
-      <w:r>
-        <w:t>libraries</w:t>
-      </w:r>
-      <w:proofErr w:type="gramEnd"/>
+        <w:t>Install other libraries</w:t>
+      </w:r>
     </w:p>
     <w:p/>
     <w:p>
@@ -1190,11 +1168,11 @@
       <w:bookmarkStart w:id="14" w:name="_MON_1748721562"/>
       <w:bookmarkEnd w:id="14"/>
       <w:r>
-        <w:object w:dxaOrig="9869" w:dyaOrig="7739" w14:anchorId="2070CD0A">
-          <v:shape id="_x0000_i1028" type="#_x0000_t75" style="width:493.45pt;height:386.95pt" o:ole="">
+        <w:object w:dxaOrig="9869" w:dyaOrig="3869" w14:anchorId="2070CD0A">
+          <v:shape id="_x0000_i1048" type="#_x0000_t75" style="width:493.5pt;height:193.5pt" o:ole="">
             <v:imagedata r:id="rId20" o:title=""/>
           </v:shape>
-          <o:OLEObject Type="Embed" ProgID="Word.OpenDocumentText.12" ShapeID="_x0000_i1028" DrawAspect="Content" ObjectID="_1748811468" r:id="rId21"/>
+          <o:OLEObject Type="Embed" ProgID="Word.OpenDocumentText.12" ShapeID="_x0000_i1048" DrawAspect="Content" ObjectID="_1749233682" r:id="rId21"/>
         </w:object>
       </w:r>
     </w:p>
@@ -1245,10 +1223,10 @@
       <w:bookmarkEnd w:id="17"/>
       <w:r>
         <w:object w:dxaOrig="9659" w:dyaOrig="1409" w14:anchorId="40D49BE4">
-          <v:shape id="_x0000_i1029" type="#_x0000_t75" style="width:482.95pt;height:70.45pt" o:ole="">
+          <v:shape id="_x0000_i1029" type="#_x0000_t75" style="width:483pt;height:70.5pt" o:ole="">
             <v:imagedata r:id="rId22" o:title=""/>
           </v:shape>
-          <o:OLEObject Type="Embed" ProgID="Word.OpenDocumentText.12" ShapeID="_x0000_i1029" DrawAspect="Content" ObjectID="_1748811469" r:id="rId23"/>
+          <o:OLEObject Type="Embed" ProgID="Word.OpenDocumentText.12" ShapeID="_x0000_i1029" DrawAspect="Content" ObjectID="_1749233683" r:id="rId23"/>
         </w:object>
       </w:r>
       <w:bookmarkEnd w:id="15"/>
@@ -1293,13 +1271,8 @@
         </w:pBdr>
       </w:pPr>
       <w:r>
-        <w:t xml:space="preserve">Check the operation of some </w:t>
-      </w:r>
-      <w:proofErr w:type="gramStart"/>
-      <w:r>
-        <w:t>programs</w:t>
-      </w:r>
-      <w:proofErr w:type="gramEnd"/>
+        <w:t>Check the operation of some programs</w:t>
+      </w:r>
     </w:p>
     <w:p>
       <w:pPr>
@@ -1326,19 +1299,8 @@
           <w:sz w:val="28"/>
           <w:szCs w:val="28"/>
         </w:rPr>
-        <w:t xml:space="preserve">Check </w:t>
-      </w:r>
-      <w:proofErr w:type="gramStart"/>
-      <w:r>
-        <w:rPr>
-          <w:b/>
-          <w:bCs/>
-          <w:sz w:val="28"/>
-          <w:szCs w:val="28"/>
-        </w:rPr>
-        <w:t>plotting_graph.py</w:t>
-      </w:r>
-      <w:proofErr w:type="gramEnd"/>
+        <w:t>Check plotting_graph.py</w:t>
+      </w:r>
     </w:p>
     <w:p>
       <w:pPr>
@@ -1475,10 +1437,10 @@
       </w:r>
       <w:r>
         <w:object w:dxaOrig="9659" w:dyaOrig="548" w14:anchorId="21B282FE">
-          <v:shape id="ole_rId16" o:spid="_x0000_i1030" type="#_x0000_t75" style="width:482.95pt;height:27.75pt;visibility:visible;mso-wrap-distance-right:0" o:ole="">
+          <v:shape id="ole_rId16" o:spid="_x0000_i1030" type="#_x0000_t75" style="width:483pt;height:27.75pt;visibility:visible;mso-wrap-distance-right:0" o:ole="">
             <v:imagedata r:id="rId25" o:title=""/>
           </v:shape>
-          <o:OLEObject Type="Embed" ProgID="Word.OpenDocumentText.12" ShapeID="ole_rId16" DrawAspect="Content" ObjectID="_1748811470" r:id="rId26"/>
+          <o:OLEObject Type="Embed" ProgID="Word.OpenDocumentText.12" ShapeID="ole_rId16" DrawAspect="Content" ObjectID="_1749233684" r:id="rId26"/>
         </w:object>
       </w:r>
     </w:p>
@@ -1626,7 +1588,6 @@
           <w:sz w:val="28"/>
           <w:szCs w:val="28"/>
         </w:rPr>
-        <w:lastRenderedPageBreak/>
         <w:t>Check Resource_monitoring.py</w:t>
       </w:r>
     </w:p>
@@ -1684,10 +1645,10 @@
       </w:r>
       <w:r>
         <w:object w:dxaOrig="9659" w:dyaOrig="555" w14:anchorId="25C5E1E2">
-          <v:shape id="ole_rId19" o:spid="_x0000_i1031" type="#_x0000_t75" style="width:482.95pt;height:27.75pt;visibility:visible;mso-wrap-distance-right:0" o:ole="">
+          <v:shape id="ole_rId19" o:spid="_x0000_i1031" type="#_x0000_t75" style="width:483pt;height:27.75pt;visibility:visible;mso-wrap-distance-right:0" o:ole="">
             <v:imagedata r:id="rId28" o:title=""/>
           </v:shape>
-          <o:OLEObject Type="Embed" ProgID="Word.OpenDocumentText.12" ShapeID="ole_rId19" DrawAspect="Content" ObjectID="_1748811471" r:id="rId29"/>
+          <o:OLEObject Type="Embed" ProgID="Word.OpenDocumentText.12" ShapeID="ole_rId19" DrawAspect="Content" ObjectID="_1749233685" r:id="rId29"/>
         </w:object>
       </w:r>
     </w:p>
@@ -1828,10 +1789,10 @@
       </w:r>
       <w:r>
         <w:object w:dxaOrig="9659" w:dyaOrig="548" w14:anchorId="6C36765E">
-          <v:shape id="ole_rId22" o:spid="_x0000_i1032" type="#_x0000_t75" style="width:482.95pt;height:27.75pt;visibility:visible;mso-wrap-distance-right:0" o:ole="">
+          <v:shape id="ole_rId22" o:spid="_x0000_i1032" type="#_x0000_t75" style="width:483pt;height:27.75pt;visibility:visible;mso-wrap-distance-right:0" o:ole="">
             <v:imagedata r:id="rId31" o:title=""/>
           </v:shape>
-          <o:OLEObject Type="Embed" ProgID="Word.OpenDocumentText.12" ShapeID="ole_rId22" DrawAspect="Content" ObjectID="_1748811472" r:id="rId32"/>
+          <o:OLEObject Type="Embed" ProgID="Word.OpenDocumentText.12" ShapeID="ole_rId22" DrawAspect="Content" ObjectID="_1749233686" r:id="rId32"/>
         </w:object>
       </w:r>
     </w:p>

</xml_diff>